<commit_message>
Started 'Current Progress' for the Report
</commit_message>
<xml_diff>
--- a/Documents/Report.docx
+++ b/Documents/Report.docx
@@ -38,15 +38,7 @@
     <w:p/>
     <w:p>
       <w:r>
-        <w:t xml:space="preserve">Scott Henderson, Candy Mortimer, Alexis McBride, </w:t>
-      </w:r>
-      <w:proofErr w:type="spellStart"/>
-      <w:r>
-        <w:t>Raniel</w:t>
-      </w:r>
-      <w:proofErr w:type="spellEnd"/>
-      <w:r>
-        <w:t xml:space="preserve"> Mark Lafferty and Paul Junior ‘PJ’ McGurk</w:t>
+        <w:t>Scott Henderson, Candy Mortimer, Alexis McBride, Raniel Mark Lafferty and Paul Junior ‘PJ’ McGurk</w:t>
       </w:r>
     </w:p>
     <w:p>
@@ -154,10 +146,7 @@
         <w:t>Arduino</w:t>
       </w:r>
     </w:p>
-    <w:p>
-      <w:bookmarkStart w:id="0" w:name="_GoBack"/>
-      <w:bookmarkEnd w:id="0"/>
-    </w:p>
+    <w:p/>
     <w:p/>
     <w:p/>
     <w:p/>
@@ -238,6 +227,56 @@
       </w:r>
       <w:r>
         <w:t xml:space="preserve"> </w:t>
+      </w:r>
+    </w:p>
+    <w:p>
+      <w:r>
+        <w:br w:type="page"/>
+      </w:r>
+    </w:p>
+    <w:p>
+      <w:pPr>
+        <w:rPr>
+          <w:b/>
+        </w:rPr>
+      </w:pPr>
+      <w:r>
+        <w:rPr>
+          <w:b/>
+        </w:rPr>
+        <w:lastRenderedPageBreak/>
+        <w:t>Current Progress</w:t>
+      </w:r>
+    </w:p>
+    <w:p>
+      <w:r>
+        <w:t>We have already made some progress on Phase 1 of our proje</w:t>
+      </w:r>
+      <w:r>
+        <w:t xml:space="preserve">ct. We have created a prototype </w:t>
+      </w:r>
+      <w:r>
+        <w:t>to sense temperature and change the colour of an LED usi</w:t>
+      </w:r>
+      <w:r>
+        <w:t xml:space="preserve">ng a Raspberry Pi. We have also </w:t>
+      </w:r>
+      <w:r>
+        <w:t>created the basis of the web interface to allow a user to view/chang</w:t>
+      </w:r>
+      <w:r>
+        <w:t xml:space="preserve">e temperature, display current </w:t>
+      </w:r>
+      <w:r>
+        <w:t xml:space="preserve">contents of the fridge, including expiration dates, and also to show the latest image from the </w:t>
+      </w:r>
+      <w:r>
+        <w:t xml:space="preserve">PI </w:t>
+      </w:r>
+      <w:bookmarkStart w:id="0" w:name="_GoBack"/>
+      <w:bookmarkEnd w:id="0"/>
+      <w:r>
+        <w:t>camera.</w:t>
       </w:r>
     </w:p>
     <w:sectPr>

</xml_diff>